<commit_message>
Playersprites designed and walking up and down added
</commit_message>
<xml_diff>
--- a/Rail Mage Town Builder.docx
+++ b/Rail Mage Town Builder.docx
@@ -10,6 +10,7 @@
           <w:iCs w:val="0"/>
           <w:sz w:val="72"/>
           <w:szCs w:val="72"/>
+          <w:lang w:val="en-US"/>
         </w:rPr>
       </w:pPr>
       <w:r>
@@ -18,28 +19,9 @@
           <w:iCs w:val="0"/>
           <w:sz w:val="72"/>
           <w:szCs w:val="72"/>
-        </w:rPr>
-        <w:t xml:space="preserve">Rail </w:t>
-      </w:r>
-      <w:proofErr w:type="spellStart"/>
-      <w:r>
-        <w:rPr>
-          <w:i w:val="0"/>
-          <w:iCs w:val="0"/>
-          <w:sz w:val="72"/>
-          <w:szCs w:val="72"/>
-        </w:rPr>
-        <w:t>Mage</w:t>
-      </w:r>
-      <w:proofErr w:type="spellEnd"/>
-      <w:r>
-        <w:rPr>
-          <w:i w:val="0"/>
-          <w:iCs w:val="0"/>
-          <w:sz w:val="72"/>
-          <w:szCs w:val="72"/>
-        </w:rPr>
-        <w:t xml:space="preserve"> Town Builder?</w:t>
+          <w:lang w:val="en-US"/>
+        </w:rPr>
+        <w:t>Rail Mage Town Builder?</w:t>
       </w:r>
     </w:p>
     <w:p>
@@ -49,6 +31,7 @@
           <w:iCs w:val="0"/>
           <w:sz w:val="24"/>
           <w:szCs w:val="24"/>
+          <w:lang w:val="en-US"/>
         </w:rPr>
       </w:pPr>
     </w:p>
@@ -60,6 +43,7 @@
           <w:iCs w:val="0"/>
           <w:sz w:val="28"/>
           <w:szCs w:val="28"/>
+          <w:lang w:val="en-US"/>
         </w:rPr>
       </w:pPr>
       <w:r>
@@ -68,6 +52,7 @@
           <w:iCs w:val="0"/>
           <w:sz w:val="28"/>
           <w:szCs w:val="28"/>
+          <w:lang w:val="en-US"/>
         </w:rPr>
         <w:t>Story</w:t>
       </w:r>
@@ -80,12 +65,14 @@
           <w:iCs w:val="0"/>
           <w:sz w:val="24"/>
           <w:szCs w:val="24"/>
+          <w:lang w:val="en-US"/>
         </w:rPr>
       </w:pPr>
       <w:r>
         <w:rPr>
           <w:sz w:val="24"/>
           <w:szCs w:val="24"/>
+          <w:lang w:val="en-US"/>
         </w:rPr>
         <w:t>The Dark</w:t>
       </w:r>
@@ -772,29 +759,7 @@
           <w:szCs w:val="24"/>
           <w:lang w:val="en-US"/>
         </w:rPr>
-        <w:t xml:space="preserve">, the easier it became for him to resist it, </w:t>
-      </w:r>
-      <w:proofErr w:type="gramStart"/>
-      <w:r>
-        <w:rPr>
-          <w:i w:val="0"/>
-          <w:iCs w:val="0"/>
-          <w:sz w:val="24"/>
-          <w:szCs w:val="24"/>
-          <w:lang w:val="en-US"/>
-        </w:rPr>
-        <w:t>as long as</w:t>
-      </w:r>
-      <w:proofErr w:type="gramEnd"/>
-      <w:r>
-        <w:rPr>
-          <w:i w:val="0"/>
-          <w:iCs w:val="0"/>
-          <w:sz w:val="24"/>
-          <w:szCs w:val="24"/>
-          <w:lang w:val="en-US"/>
-        </w:rPr>
-        <w:t xml:space="preserve"> he was conscious to actively resist it. </w:t>
+        <w:t xml:space="preserve">, the easier it became for him to resist it, as long as he was conscious to actively resist it. </w:t>
       </w:r>
       <w:r>
         <w:rPr>
@@ -1329,23 +1294,31 @@
         </w:rPr>
         <w:t xml:space="preserve"> as soon as the player activates it near a place infested with </w:t>
       </w:r>
-      <w:proofErr w:type="spellStart"/>
-      <w:r>
-        <w:rPr>
-          <w:sz w:val="24"/>
-          <w:szCs w:val="24"/>
-          <w:lang w:val="en-US"/>
-        </w:rPr>
-        <w:t>TheDark</w:t>
-      </w:r>
-      <w:proofErr w:type="spellEnd"/>
-      <w:r>
-        <w:rPr>
-          <w:sz w:val="24"/>
-          <w:szCs w:val="24"/>
-          <w:lang w:val="en-US"/>
-        </w:rPr>
-        <w:t>.</w:t>
+      <w:r>
+        <w:rPr>
+          <w:sz w:val="24"/>
+          <w:szCs w:val="24"/>
+          <w:lang w:val="en-US"/>
+        </w:rPr>
+        <w:t>The</w:t>
+      </w:r>
+      <w:r>
+        <w:rPr>
+          <w:sz w:val="24"/>
+          <w:szCs w:val="24"/>
+          <w:lang w:val="en-US"/>
+        </w:rPr>
+        <w:t xml:space="preserve"> </w:t>
+      </w:r>
+      <w:bookmarkStart w:id="0" w:name="_GoBack"/>
+      <w:bookmarkEnd w:id="0"/>
+      <w:r>
+        <w:rPr>
+          <w:sz w:val="24"/>
+          <w:szCs w:val="24"/>
+          <w:lang w:val="en-US"/>
+        </w:rPr>
+        <w:t>Dark.</w:t>
       </w:r>
       <w:r>
         <w:rPr>
@@ -1787,19 +1760,7 @@
           <w:szCs w:val="24"/>
           <w:lang w:val="en-US"/>
         </w:rPr>
-        <w:t xml:space="preserve"> their own skill tree</w:t>
-      </w:r>
-      <w:bookmarkStart w:id="0" w:name="_GoBack"/>
-      <w:bookmarkEnd w:id="0"/>
-      <w:r>
-        <w:rPr>
-          <w:i w:val="0"/>
-          <w:iCs w:val="0"/>
-          <w:sz w:val="24"/>
-          <w:szCs w:val="24"/>
-          <w:lang w:val="en-US"/>
-        </w:rPr>
-        <w:t>.</w:t>
+        <w:t xml:space="preserve"> their own skill tree.</w:t>
       </w:r>
     </w:p>
     <w:p>
@@ -2055,6 +2016,7 @@
     <w:lsdException w:name="HTML Sample" w:semiHidden="1" w:unhideWhenUsed="1"/>
     <w:lsdException w:name="HTML Typewriter" w:semiHidden="1" w:unhideWhenUsed="1"/>
     <w:lsdException w:name="HTML Variable" w:semiHidden="1" w:unhideWhenUsed="1"/>
+    <w:lsdException w:name="Normal Table" w:semiHidden="1" w:unhideWhenUsed="1"/>
     <w:lsdException w:name="annotation subject" w:semiHidden="1" w:unhideWhenUsed="1"/>
     <w:lsdException w:name="No List" w:semiHidden="1" w:unhideWhenUsed="1"/>
     <w:lsdException w:name="Outline List 1" w:semiHidden="1" w:unhideWhenUsed="1"/>
@@ -2101,8 +2063,10 @@
     <w:lsdException w:name="Table Subtle 2" w:semiHidden="1" w:unhideWhenUsed="1"/>
     <w:lsdException w:name="Table Web 1" w:semiHidden="1" w:unhideWhenUsed="1"/>
     <w:lsdException w:name="Table Web 2" w:semiHidden="1" w:unhideWhenUsed="1"/>
+    <w:lsdException w:name="Table Web 3" w:semiHidden="1" w:unhideWhenUsed="1"/>
     <w:lsdException w:name="Balloon Text" w:semiHidden="1" w:unhideWhenUsed="1"/>
     <w:lsdException w:name="Table Grid" w:uiPriority="59"/>
+    <w:lsdException w:name="Table Theme" w:semiHidden="1" w:unhideWhenUsed="1"/>
     <w:lsdException w:name="Placeholder Text" w:semiHidden="1"/>
     <w:lsdException w:name="No Spacing" w:uiPriority="1" w:qFormat="1"/>
     <w:lsdException w:name="Light Shading" w:uiPriority="60"/>
@@ -2574,6 +2538,7 @@
   <w:style w:type="character" w:default="1" w:styleId="Standaardalinea-lettertype">
     <w:name w:val="Default Paragraph Font"/>
     <w:uiPriority w:val="1"/>
+    <w:semiHidden/>
     <w:unhideWhenUsed/>
   </w:style>
   <w:style w:type="table" w:default="1" w:styleId="Standaardtabel">

</xml_diff>